<commit_message>
update java thread doc
</commit_message>
<xml_diff>
--- a/data/Java_Thread_Sync_Lock.docx
+++ b/data/Java_Thread_Sync_Lock.docx
@@ -7,7 +7,7 @@
         <w:pStyle w:val="a3"/>
         <w:spacing w:before="0" w:beforeAutospacing="0" w:after="0" w:afterAutospacing="0" w:line="315" w:lineRule="atLeast"/>
         <w:rPr>
-          <w:rFonts w:ascii="楷体_GB2312" w:eastAsia="楷体_GB2312" w:hAnsi="Arial" w:cs="Arial" w:hint="eastAsia"/>
+          <w:rFonts w:ascii="楷体_GB2312" w:eastAsia="楷体_GB2312" w:hAnsi="Arial" w:cs="Arial"/>
           <w:color w:val="323E32"/>
           <w:sz w:val="21"/>
           <w:szCs w:val="21"/>
@@ -32,11 +32,33 @@
         </w:numPr>
         <w:spacing w:before="0" w:beforeAutospacing="0" w:after="0" w:afterAutospacing="0" w:line="315" w:lineRule="atLeast"/>
         <w:rPr>
+          <w:rFonts w:ascii="楷体_GB2312" w:eastAsia="楷体_GB2312" w:hAnsi="Arial" w:cs="Arial"/>
+          <w:color w:val="323E32"/>
+          <w:sz w:val="21"/>
+          <w:szCs w:val="21"/>
+        </w:rPr>
+      </w:pPr>
+      <w:r>
+        <w:rPr>
           <w:rFonts w:ascii="楷体_GB2312" w:eastAsia="楷体_GB2312" w:hAnsi="Arial" w:cs="Arial" w:hint="eastAsia"/>
           <w:color w:val="323E32"/>
           <w:sz w:val="21"/>
           <w:szCs w:val="21"/>
         </w:rPr>
+        <w:t>线程的创建</w:t>
+      </w:r>
+    </w:p>
+    <w:p>
+      <w:pPr>
+        <w:pStyle w:val="a3"/>
+        <w:spacing w:before="0" w:beforeAutospacing="0" w:after="0" w:afterAutospacing="0" w:line="315" w:lineRule="atLeast"/>
+        <w:ind w:left="360"/>
+        <w:rPr>
+          <w:rFonts w:ascii="楷体_GB2312" w:eastAsia="楷体_GB2312" w:hAnsi="Arial" w:cs="Arial"/>
+          <w:color w:val="323E32"/>
+          <w:sz w:val="21"/>
+          <w:szCs w:val="21"/>
+        </w:rPr>
       </w:pPr>
       <w:r>
         <w:rPr>
@@ -45,7 +67,7 @@
           <w:sz w:val="21"/>
           <w:szCs w:val="21"/>
         </w:rPr>
-        <w:t>线程的创建</w:t>
+        <w:t>线程的创建可以分为两种方式:A）继承Tread类；B）实现Runnable接口</w:t>
       </w:r>
     </w:p>
     <w:p>
@@ -53,13 +75,22 @@
         <w:pStyle w:val="a3"/>
         <w:spacing w:before="0" w:beforeAutospacing="0" w:after="0" w:afterAutospacing="0" w:line="315" w:lineRule="atLeast"/>
         <w:ind w:left="360"/>
+        <w:rPr>
+          <w:rFonts w:ascii="楷体_GB2312" w:eastAsia="楷体_GB2312" w:hAnsi="Arial" w:cs="Arial"/>
+          <w:color w:val="323E32"/>
+          <w:sz w:val="21"/>
+          <w:szCs w:val="21"/>
+        </w:rPr>
+      </w:pPr>
+      <w:r>
         <w:rPr>
           <w:rFonts w:ascii="楷体_GB2312" w:eastAsia="楷体_GB2312" w:hAnsi="Arial" w:cs="Arial" w:hint="eastAsia"/>
           <w:color w:val="323E32"/>
           <w:sz w:val="21"/>
           <w:szCs w:val="21"/>
         </w:rPr>
-      </w:pPr>
+        <w:t>两种创建线程的方式</w:t>
+      </w:r>
       <w:r>
         <w:rPr>
           <w:rFonts w:ascii="楷体_GB2312" w:eastAsia="楷体_GB2312" w:hAnsi="Arial" w:cs="Arial" w:hint="eastAsia"/>
@@ -67,21 +98,17 @@
           <w:sz w:val="21"/>
           <w:szCs w:val="21"/>
         </w:rPr>
-        <w:t>线程的创建可以分为两种方式:A）继承Tread类；B）实现Runnable接口</w:t>
-      </w:r>
-    </w:p>
-    <w:p>
-      <w:pPr>
-        <w:pStyle w:val="a3"/>
-        <w:spacing w:before="0" w:beforeAutospacing="0" w:after="0" w:afterAutospacing="0" w:line="315" w:lineRule="atLeast"/>
-        <w:ind w:left="360"/>
+        <w:t>区别</w:t>
+      </w:r>
+      <w:r>
         <w:rPr>
           <w:rFonts w:ascii="楷体_GB2312" w:eastAsia="楷体_GB2312" w:hAnsi="Arial" w:cs="Arial" w:hint="eastAsia"/>
           <w:color w:val="323E32"/>
           <w:sz w:val="21"/>
           <w:szCs w:val="21"/>
         </w:rPr>
-      </w:pPr>
+        <w:t>和联系</w:t>
+      </w:r>
       <w:r>
         <w:rPr>
           <w:rFonts w:ascii="楷体_GB2312" w:eastAsia="楷体_GB2312" w:hAnsi="Arial" w:cs="Arial" w:hint="eastAsia"/>
@@ -89,8 +116,21 @@
           <w:sz w:val="21"/>
           <w:szCs w:val="21"/>
         </w:rPr>
-        <w:t>两种创建线程的方式</w:t>
-      </w:r>
+        <w:t>主要有哪些?</w:t>
+      </w:r>
+    </w:p>
+    <w:p>
+      <w:pPr>
+        <w:pStyle w:val="a3"/>
+        <w:spacing w:before="0" w:beforeAutospacing="0" w:after="0" w:afterAutospacing="0" w:line="315" w:lineRule="atLeast"/>
+        <w:ind w:left="360"/>
+        <w:rPr>
+          <w:rFonts w:ascii="楷体_GB2312" w:eastAsia="楷体_GB2312" w:hAnsi="Arial" w:cs="Arial"/>
+          <w:color w:val="323E32"/>
+          <w:sz w:val="21"/>
+          <w:szCs w:val="21"/>
+        </w:rPr>
+      </w:pPr>
       <w:r>
         <w:rPr>
           <w:rFonts w:ascii="楷体_GB2312" w:eastAsia="楷体_GB2312" w:hAnsi="Arial" w:cs="Arial" w:hint="eastAsia"/>
@@ -98,8 +138,21 @@
           <w:sz w:val="21"/>
           <w:szCs w:val="21"/>
         </w:rPr>
-        <w:t>区别</w:t>
-      </w:r>
+        <w:t>1）、Java单继承机制，限制了Thread类的使用；然后可以通过实现Runnable接口实现多线程，同时也可继承其他类来实现其他功能；</w:t>
+      </w:r>
+    </w:p>
+    <w:p>
+      <w:pPr>
+        <w:pStyle w:val="a3"/>
+        <w:spacing w:before="0" w:beforeAutospacing="0" w:after="0" w:afterAutospacing="0" w:line="315" w:lineRule="atLeast"/>
+        <w:ind w:left="360"/>
+        <w:rPr>
+          <w:rFonts w:ascii="楷体_GB2312" w:eastAsia="楷体_GB2312" w:hAnsi="Arial" w:cs="Arial"/>
+          <w:color w:val="323E32"/>
+          <w:sz w:val="21"/>
+          <w:szCs w:val="21"/>
+        </w:rPr>
+      </w:pPr>
       <w:r>
         <w:rPr>
           <w:rFonts w:ascii="楷体_GB2312" w:eastAsia="楷体_GB2312" w:hAnsi="Arial" w:cs="Arial" w:hint="eastAsia"/>
@@ -107,16 +160,7 @@
           <w:sz w:val="21"/>
           <w:szCs w:val="21"/>
         </w:rPr>
-        <w:t>和联系</w:t>
-      </w:r>
-      <w:r>
-        <w:rPr>
-          <w:rFonts w:ascii="楷体_GB2312" w:eastAsia="楷体_GB2312" w:hAnsi="Arial" w:cs="Arial" w:hint="eastAsia"/>
-          <w:color w:val="323E32"/>
-          <w:sz w:val="21"/>
-          <w:szCs w:val="21"/>
-        </w:rPr>
-        <w:t>主要有哪些?</w:t>
+        <w:t>2）、Runable可以使用多线程去处理同一资源，同时也增加了程序的健壮性，相同的代码可以被多个线程共享，这是Thread类所不具备的;</w:t>
       </w:r>
     </w:p>
     <w:p>
@@ -125,51 +169,7 @@
         <w:spacing w:before="0" w:beforeAutospacing="0" w:after="0" w:afterAutospacing="0" w:line="315" w:lineRule="atLeast"/>
         <w:ind w:left="360"/>
         <w:rPr>
-          <w:rFonts w:ascii="楷体_GB2312" w:eastAsia="楷体_GB2312" w:hAnsi="Arial" w:cs="Arial" w:hint="eastAsia"/>
-          <w:color w:val="323E32"/>
-          <w:sz w:val="21"/>
-          <w:szCs w:val="21"/>
-        </w:rPr>
-      </w:pPr>
-      <w:r>
-        <w:rPr>
-          <w:rFonts w:ascii="楷体_GB2312" w:eastAsia="楷体_GB2312" w:hAnsi="Arial" w:cs="Arial" w:hint="eastAsia"/>
-          <w:color w:val="323E32"/>
-          <w:sz w:val="21"/>
-          <w:szCs w:val="21"/>
-        </w:rPr>
-        <w:t>1）、Java单继承机制，限制了Thread类的使用；然后可以通过实现Runnable接口实现多线程，同时也可继承其他类来实现其他功能；</w:t>
-      </w:r>
-    </w:p>
-    <w:p>
-      <w:pPr>
-        <w:pStyle w:val="a3"/>
-        <w:spacing w:before="0" w:beforeAutospacing="0" w:after="0" w:afterAutospacing="0" w:line="315" w:lineRule="atLeast"/>
-        <w:ind w:left="360"/>
-        <w:rPr>
-          <w:rFonts w:ascii="楷体_GB2312" w:eastAsia="楷体_GB2312" w:hAnsi="Arial" w:cs="Arial" w:hint="eastAsia"/>
-          <w:color w:val="323E32"/>
-          <w:sz w:val="21"/>
-          <w:szCs w:val="21"/>
-        </w:rPr>
-      </w:pPr>
-      <w:r>
-        <w:rPr>
-          <w:rFonts w:ascii="楷体_GB2312" w:eastAsia="楷体_GB2312" w:hAnsi="Arial" w:cs="Arial" w:hint="eastAsia"/>
-          <w:color w:val="323E32"/>
-          <w:sz w:val="21"/>
-          <w:szCs w:val="21"/>
-        </w:rPr>
-        <w:t>2）、Runable可以使用多线程去处理同一资源，同时也增加了程序的健壮性，相同的代码可以被多个线程共享，这是Thread类所不具备的;</w:t>
-      </w:r>
-    </w:p>
-    <w:p>
-      <w:pPr>
-        <w:pStyle w:val="a3"/>
-        <w:spacing w:before="0" w:beforeAutospacing="0" w:after="0" w:afterAutospacing="0" w:line="315" w:lineRule="atLeast"/>
-        <w:ind w:left="360"/>
-        <w:rPr>
-          <w:rFonts w:ascii="楷体_GB2312" w:eastAsia="楷体_GB2312" w:hAnsi="Arial" w:cs="Arial" w:hint="eastAsia"/>
+          <w:rFonts w:ascii="楷体_GB2312" w:eastAsia="楷体_GB2312" w:hAnsi="Arial" w:cs="Arial"/>
           <w:color w:val="323E32"/>
           <w:sz w:val="21"/>
           <w:szCs w:val="21"/>
@@ -2850,12 +2850,21 @@
         <w:spacing w:before="0" w:beforeAutospacing="0" w:after="0" w:afterAutospacing="0" w:line="315" w:lineRule="atLeast"/>
         <w:ind w:left="360"/>
         <w:rPr>
+          <w:rFonts w:ascii="楷体_GB2312" w:eastAsia="楷体_GB2312" w:hAnsi="Arial" w:cs="Arial"/>
+          <w:color w:val="323E32"/>
+          <w:sz w:val="21"/>
+          <w:szCs w:val="21"/>
+        </w:rPr>
+      </w:pPr>
+      <w:r>
+        <w:rPr>
           <w:rFonts w:ascii="楷体_GB2312" w:eastAsia="楷体_GB2312" w:hAnsi="Arial" w:cs="Arial" w:hint="eastAsia"/>
           <w:color w:val="323E32"/>
           <w:sz w:val="21"/>
           <w:szCs w:val="21"/>
         </w:rPr>
-      </w:pPr>
+        <w:t>2、Thread的run()和start()</w:t>
+      </w:r>
       <w:r>
         <w:rPr>
           <w:rFonts w:ascii="楷体_GB2312" w:eastAsia="楷体_GB2312" w:hAnsi="Arial" w:cs="Arial" w:hint="eastAsia"/>
@@ -2863,7 +2872,7 @@
           <w:sz w:val="21"/>
           <w:szCs w:val="21"/>
         </w:rPr>
-        <w:t>2、Thread的run()和start()</w:t>
+        <w:t>的关系</w:t>
       </w:r>
       <w:r>
         <w:rPr>
@@ -2872,7 +2881,7 @@
           <w:sz w:val="21"/>
           <w:szCs w:val="21"/>
         </w:rPr>
-        <w:t>的关系</w:t>
+        <w:t>(JDK源码可知)</w:t>
       </w:r>
       <w:r>
         <w:rPr>
@@ -2881,8 +2890,21 @@
           <w:sz w:val="21"/>
           <w:szCs w:val="21"/>
         </w:rPr>
-        <w:t>(JDK源码可知)</w:t>
-      </w:r>
+        <w:t>：</w:t>
+      </w:r>
+    </w:p>
+    <w:p>
+      <w:pPr>
+        <w:pStyle w:val="a3"/>
+        <w:spacing w:before="0" w:beforeAutospacing="0" w:after="0" w:afterAutospacing="0" w:line="315" w:lineRule="atLeast"/>
+        <w:ind w:left="360"/>
+        <w:rPr>
+          <w:rFonts w:ascii="楷体_GB2312" w:eastAsia="楷体_GB2312" w:hAnsi="Arial" w:cs="Arial"/>
+          <w:color w:val="323E32"/>
+          <w:sz w:val="21"/>
+          <w:szCs w:val="21"/>
+        </w:rPr>
+      </w:pPr>
       <w:r>
         <w:rPr>
           <w:rFonts w:ascii="楷体_GB2312" w:eastAsia="楷体_GB2312" w:hAnsi="Arial" w:cs="Arial" w:hint="eastAsia"/>
@@ -2890,20 +2912,29 @@
           <w:sz w:val="21"/>
           <w:szCs w:val="21"/>
         </w:rPr>
-        <w:t>：</w:t>
-      </w:r>
-    </w:p>
-    <w:p>
-      <w:pPr>
-        <w:pStyle w:val="a3"/>
-        <w:spacing w:before="0" w:beforeAutospacing="0" w:after="0" w:afterAutospacing="0" w:line="315" w:lineRule="atLeast"/>
-        <w:ind w:left="360"/>
+        <w:t>start()方法使用native关键字修饰，该关键字表示调用操作系统的底层函数(JNI)</w:t>
+      </w:r>
+      <w:r>
         <w:rPr>
           <w:rFonts w:ascii="楷体_GB2312" w:eastAsia="楷体_GB2312" w:hAnsi="Arial" w:cs="Arial" w:hint="eastAsia"/>
           <w:color w:val="323E32"/>
           <w:sz w:val="21"/>
           <w:szCs w:val="21"/>
         </w:rPr>
+        <w:t>;</w:t>
+      </w:r>
+    </w:p>
+    <w:p>
+      <w:pPr>
+        <w:pStyle w:val="a3"/>
+        <w:spacing w:before="0" w:beforeAutospacing="0" w:after="0" w:afterAutospacing="0" w:line="315" w:lineRule="atLeast"/>
+        <w:ind w:left="360"/>
+        <w:rPr>
+          <w:rFonts w:ascii="楷体_GB2312" w:eastAsia="楷体_GB2312" w:hAnsi="Arial" w:cs="Arial"/>
+          <w:color w:val="323E32"/>
+          <w:sz w:val="21"/>
+          <w:szCs w:val="21"/>
+        </w:rPr>
       </w:pPr>
       <w:r>
         <w:rPr>
@@ -2912,16 +2943,7 @@
           <w:sz w:val="21"/>
           <w:szCs w:val="21"/>
         </w:rPr>
-        <w:t>start()方法使用native关键字修饰，该关键字表示调用操作系统的底层函数(JNI)</w:t>
-      </w:r>
-      <w:r>
-        <w:rPr>
-          <w:rFonts w:ascii="楷体_GB2312" w:eastAsia="楷体_GB2312" w:hAnsi="Arial" w:cs="Arial" w:hint="eastAsia"/>
-          <w:color w:val="323E32"/>
-          <w:sz w:val="21"/>
-          <w:szCs w:val="21"/>
-        </w:rPr>
-        <w:t>;</w:t>
+        <w:t>Thread的start()一旦被调用，JVM则会去调用run()方法;</w:t>
       </w:r>
     </w:p>
     <w:p>
@@ -2930,29 +2952,7 @@
         <w:spacing w:before="0" w:beforeAutospacing="0" w:after="0" w:afterAutospacing="0" w:line="315" w:lineRule="atLeast"/>
         <w:ind w:left="360"/>
         <w:rPr>
-          <w:rFonts w:ascii="楷体_GB2312" w:eastAsia="楷体_GB2312" w:hAnsi="Arial" w:cs="Arial" w:hint="eastAsia"/>
-          <w:color w:val="323E32"/>
-          <w:sz w:val="21"/>
-          <w:szCs w:val="21"/>
-        </w:rPr>
-      </w:pPr>
-      <w:r>
-        <w:rPr>
-          <w:rFonts w:ascii="楷体_GB2312" w:eastAsia="楷体_GB2312" w:hAnsi="Arial" w:cs="Arial" w:hint="eastAsia"/>
-          <w:color w:val="323E32"/>
-          <w:sz w:val="21"/>
-          <w:szCs w:val="21"/>
-        </w:rPr>
-        <w:t>Thread的start()一旦被调用，JVM则会去调用run()方法;</w:t>
-      </w:r>
-    </w:p>
-    <w:p>
-      <w:pPr>
-        <w:pStyle w:val="a3"/>
-        <w:spacing w:before="0" w:beforeAutospacing="0" w:after="0" w:afterAutospacing="0" w:line="315" w:lineRule="atLeast"/>
-        <w:ind w:left="360"/>
-        <w:rPr>
-          <w:rFonts w:ascii="楷体_GB2312" w:eastAsia="楷体_GB2312" w:hAnsi="Arial" w:cs="Arial" w:hint="eastAsia"/>
+          <w:rFonts w:ascii="楷体_GB2312" w:eastAsia="楷体_GB2312" w:hAnsi="Arial" w:cs="Arial"/>
           <w:color w:val="323E32"/>
           <w:sz w:val="21"/>
           <w:szCs w:val="21"/>
@@ -2968,19 +2968,19 @@
         </w:numPr>
         <w:spacing w:before="0" w:beforeAutospacing="0" w:after="0" w:afterAutospacing="0" w:line="315" w:lineRule="atLeast"/>
         <w:rPr>
+          <w:rFonts w:ascii="楷体_GB2312" w:eastAsia="楷体_GB2312" w:hAnsi="Arial" w:cs="Arial"/>
+          <w:color w:val="323E32"/>
+          <w:sz w:val="21"/>
+          <w:szCs w:val="21"/>
+        </w:rPr>
+      </w:pPr>
+      <w:r>
+        <w:rPr>
           <w:rFonts w:ascii="楷体_GB2312" w:eastAsia="楷体_GB2312" w:hAnsi="Arial" w:cs="Arial" w:hint="eastAsia"/>
           <w:color w:val="323E32"/>
           <w:sz w:val="21"/>
           <w:szCs w:val="21"/>
         </w:rPr>
-      </w:pPr>
-      <w:r>
-        <w:rPr>
-          <w:rFonts w:ascii="楷体_GB2312" w:eastAsia="楷体_GB2312" w:hAnsi="Arial" w:cs="Arial" w:hint="eastAsia"/>
-          <w:color w:val="323E32"/>
-          <w:sz w:val="21"/>
-          <w:szCs w:val="21"/>
-        </w:rPr>
         <w:t>线程的同步</w:t>
       </w:r>
     </w:p>
@@ -2990,6 +2990,691 @@
           <w:rFonts w:ascii="楷体_GB2312" w:eastAsia="楷体_GB2312" w:hint="eastAsia"/>
         </w:rPr>
       </w:pPr>
+    </w:p>
+    <w:p>
+      <w:pPr>
+        <w:rPr>
+          <w:rFonts w:ascii="楷体_GB2312" w:eastAsia="楷体_GB2312" w:hint="eastAsia"/>
+        </w:rPr>
+      </w:pPr>
+      <w:r>
+        <w:rPr>
+          <w:rFonts w:ascii="楷体_GB2312" w:eastAsia="楷体_GB2312" w:hint="eastAsia"/>
+        </w:rPr>
+        <w:t>线程同步的</w:t>
+      </w:r>
+      <w:r>
+        <w:rPr>
+          <w:rFonts w:ascii="楷体_GB2312" w:eastAsia="楷体_GB2312" w:hint="eastAsia"/>
+        </w:rPr>
+        <w:t>两个特性：</w:t>
+      </w:r>
+      <w:r>
+        <w:rPr>
+          <w:rFonts w:ascii="楷体_GB2312" w:eastAsia="楷体_GB2312" w:hint="eastAsia"/>
+        </w:rPr>
+        <w:t>可见性和有序性</w:t>
+      </w:r>
+    </w:p>
+    <w:p>
+      <w:pPr>
+        <w:rPr>
+          <w:rFonts w:ascii="楷体_GB2312" w:eastAsia="楷体_GB2312" w:hint="eastAsia"/>
+        </w:rPr>
+      </w:pPr>
+      <w:r>
+        <w:rPr>
+          <w:rFonts w:ascii="楷体_GB2312" w:eastAsia="楷体_GB2312" w:hint="eastAsia"/>
+        </w:rPr>
+        <w:t>简单来说，多线程的交互方式往往是通过共享变量的方式来实现。如多线程共享内存中的一个对象，如果某一个线程修改了该对象的某个属性值，对于其他线程而言是可以看到被修改的属性值，即:可见性；再如多线程共享内存中的一个对象，如果某一个线程想修改该对象的某个属性值，而同时另外一个线程也想修改这个属性值，为了避免修改冲突，一定要保证修改的先后顺序，即：有序性</w:t>
+      </w:r>
+      <w:r>
+        <w:rPr>
+          <w:rFonts w:ascii="楷体_GB2312" w:eastAsia="楷体_GB2312" w:hint="eastAsia"/>
+        </w:rPr>
+        <w:t>。</w:t>
+      </w:r>
+    </w:p>
+    <w:p>
+      <w:pPr>
+        <w:rPr>
+          <w:rFonts w:ascii="楷体_GB2312" w:eastAsia="楷体_GB2312"/>
+        </w:rPr>
+      </w:pPr>
+    </w:p>
+    <w:p>
+      <w:pPr>
+        <w:rPr>
+          <w:rFonts w:ascii="楷体_GB2312" w:eastAsia="楷体_GB2312" w:hint="eastAsia"/>
+        </w:rPr>
+      </w:pPr>
+      <w:r>
+        <w:rPr>
+          <w:rFonts w:ascii="楷体_GB2312" w:eastAsia="楷体_GB2312" w:hint="eastAsia"/>
+        </w:rPr>
+        <w:t>Java线程同步的实现：</w:t>
+      </w:r>
+      <w:r>
+        <w:rPr>
+          <w:rFonts w:ascii="楷体_GB2312" w:eastAsia="楷体_GB2312" w:hint="eastAsia"/>
+        </w:rPr>
+        <w:t>volatile、</w:t>
+      </w:r>
+      <w:r>
+        <w:rPr>
+          <w:rFonts w:ascii="楷体_GB2312" w:eastAsia="楷体_GB2312"/>
+        </w:rPr>
+        <w:t>synchronized</w:t>
+      </w:r>
+      <w:r>
+        <w:rPr>
+          <w:rFonts w:ascii="楷体_GB2312" w:eastAsia="楷体_GB2312" w:hint="eastAsia"/>
+        </w:rPr>
+        <w:t>、Lock</w:t>
+      </w:r>
+    </w:p>
+    <w:p>
+      <w:pPr>
+        <w:pStyle w:val="a8"/>
+        <w:numPr>
+          <w:ilvl w:val="0"/>
+          <w:numId w:val="2"/>
+        </w:numPr>
+        <w:ind w:firstLineChars="0"/>
+        <w:rPr>
+          <w:rFonts w:ascii="楷体_GB2312" w:eastAsia="楷体_GB2312" w:hint="eastAsia"/>
+        </w:rPr>
+      </w:pPr>
+      <w:r>
+        <w:rPr>
+          <w:rFonts w:ascii="楷体_GB2312" w:eastAsia="楷体_GB2312" w:hint="eastAsia"/>
+        </w:rPr>
+        <w:t>v</w:t>
+      </w:r>
+      <w:r>
+        <w:rPr>
+          <w:rFonts w:ascii="楷体_GB2312" w:eastAsia="楷体_GB2312"/>
+        </w:rPr>
+        <w:t>olatile</w:t>
+      </w:r>
+    </w:p>
+    <w:p>
+      <w:pPr>
+        <w:pStyle w:val="a8"/>
+        <w:ind w:left="360" w:firstLineChars="0" w:firstLine="0"/>
+        <w:rPr>
+          <w:rFonts w:ascii="楷体_GB2312" w:eastAsia="楷体_GB2312" w:hint="eastAsia"/>
+        </w:rPr>
+      </w:pPr>
+      <w:r>
+        <w:rPr>
+          <w:rFonts w:ascii="楷体_GB2312" w:eastAsia="楷体_GB2312" w:hint="eastAsia"/>
+        </w:rPr>
+        <w:t>1）、</w:t>
+      </w:r>
+      <w:r>
+        <w:rPr>
+          <w:rFonts w:ascii="楷体_GB2312" w:eastAsia="楷体_GB2312" w:hint="eastAsia"/>
+        </w:rPr>
+        <w:t>确切的说该</w:t>
+      </w:r>
+      <w:r>
+        <w:rPr>
+          <w:rFonts w:ascii="楷体_GB2312" w:eastAsia="楷体_GB2312" w:hint="eastAsia"/>
+        </w:rPr>
+        <w:t>关键字并不是真正意义上的线程同步；</w:t>
+      </w:r>
+      <w:r>
+        <w:rPr>
+          <w:rFonts w:ascii="楷体_GB2312" w:eastAsia="楷体_GB2312" w:hint="eastAsia"/>
+        </w:rPr>
+        <w:t>它</w:t>
+      </w:r>
+      <w:r>
+        <w:rPr>
+          <w:rFonts w:ascii="楷体_GB2312" w:eastAsia="楷体_GB2312" w:hint="eastAsia"/>
+        </w:rPr>
+        <w:t>本质</w:t>
+      </w:r>
+      <w:r>
+        <w:rPr>
+          <w:rFonts w:ascii="楷体_GB2312" w:eastAsia="楷体_GB2312" w:hint="eastAsia"/>
+        </w:rPr>
+        <w:t>是</w:t>
+      </w:r>
+      <w:r>
+        <w:rPr>
+          <w:rFonts w:ascii="楷体_GB2312" w:eastAsia="楷体_GB2312" w:hint="eastAsia"/>
+        </w:rPr>
+        <w:t>告诉jvm当前变量在寄存器中的值是不确定的,需要从主存中读取；</w:t>
+      </w:r>
+    </w:p>
+    <w:p>
+      <w:pPr>
+        <w:pStyle w:val="a8"/>
+        <w:ind w:left="360" w:firstLineChars="0" w:firstLine="0"/>
+        <w:rPr>
+          <w:rFonts w:ascii="楷体_GB2312" w:eastAsia="楷体_GB2312" w:hint="eastAsia"/>
+        </w:rPr>
+      </w:pPr>
+      <w:r>
+        <w:rPr>
+          <w:rFonts w:ascii="楷体_GB2312" w:eastAsia="楷体_GB2312" w:hint="eastAsia"/>
+        </w:rPr>
+        <w:t>2）、</w:t>
+      </w:r>
+      <w:r>
+        <w:rPr>
+          <w:rFonts w:ascii="楷体_GB2312" w:eastAsia="楷体_GB2312" w:hint="eastAsia"/>
+        </w:rPr>
+        <w:t>只用作用于变量级别</w:t>
+      </w:r>
+      <w:r>
+        <w:rPr>
+          <w:rFonts w:ascii="楷体_GB2312" w:eastAsia="楷体_GB2312" w:hint="eastAsia"/>
+        </w:rPr>
+        <w:t>；</w:t>
+      </w:r>
+    </w:p>
+    <w:p>
+      <w:pPr>
+        <w:pStyle w:val="a8"/>
+        <w:numPr>
+          <w:ilvl w:val="0"/>
+          <w:numId w:val="2"/>
+        </w:numPr>
+        <w:ind w:firstLineChars="0"/>
+        <w:rPr>
+          <w:rFonts w:ascii="楷体_GB2312" w:eastAsia="楷体_GB2312" w:hint="eastAsia"/>
+        </w:rPr>
+      </w:pPr>
+      <w:r>
+        <w:rPr>
+          <w:rFonts w:ascii="楷体_GB2312" w:eastAsia="楷体_GB2312" w:hint="eastAsia"/>
+        </w:rPr>
+        <w:t>synchronized</w:t>
+      </w:r>
+    </w:p>
+    <w:p>
+      <w:pPr>
+        <w:pStyle w:val="a8"/>
+        <w:ind w:left="360" w:firstLineChars="0" w:firstLine="0"/>
+        <w:rPr>
+          <w:rFonts w:ascii="楷体_GB2312" w:eastAsia="楷体_GB2312" w:hint="eastAsia"/>
+        </w:rPr>
+      </w:pPr>
+      <w:r>
+        <w:rPr>
+          <w:rFonts w:ascii="楷体_GB2312" w:eastAsia="楷体_GB2312" w:hint="eastAsia"/>
+        </w:rPr>
+        <w:t>1）、</w:t>
+      </w:r>
+      <w:r>
+        <w:rPr>
+          <w:rFonts w:ascii="楷体_GB2312" w:eastAsia="楷体_GB2312" w:hint="eastAsia"/>
+        </w:rPr>
+        <w:t>synchronized则是锁定当前变量,只有当前线程可以访问该变量,其他线程被阻塞住</w:t>
+      </w:r>
+      <w:r>
+        <w:rPr>
+          <w:rFonts w:ascii="楷体_GB2312" w:eastAsia="楷体_GB2312" w:hint="eastAsia"/>
+        </w:rPr>
+        <w:t>；</w:t>
+      </w:r>
+    </w:p>
+    <w:p>
+      <w:pPr>
+        <w:pStyle w:val="a8"/>
+        <w:ind w:left="360" w:firstLineChars="0" w:firstLine="0"/>
+        <w:rPr>
+          <w:rFonts w:ascii="楷体_GB2312" w:eastAsia="楷体_GB2312" w:hint="eastAsia"/>
+        </w:rPr>
+      </w:pPr>
+      <w:r>
+        <w:rPr>
+          <w:rFonts w:ascii="楷体_GB2312" w:eastAsia="楷体_GB2312" w:hint="eastAsia"/>
+        </w:rPr>
+        <w:t>2）、可作用于变量、方法、块</w:t>
+      </w:r>
+      <w:r>
+        <w:rPr>
+          <w:rFonts w:ascii="楷体_GB2312" w:eastAsia="楷体_GB2312" w:hint="eastAsia"/>
+        </w:rPr>
+        <w:t>；</w:t>
+      </w:r>
+    </w:p>
+    <w:p>
+      <w:pPr>
+        <w:pStyle w:val="a8"/>
+        <w:numPr>
+          <w:ilvl w:val="0"/>
+          <w:numId w:val="2"/>
+        </w:numPr>
+        <w:ind w:firstLineChars="0"/>
+        <w:rPr>
+          <w:rFonts w:ascii="楷体_GB2312" w:eastAsia="楷体_GB2312" w:hint="eastAsia"/>
+        </w:rPr>
+      </w:pPr>
+      <w:r>
+        <w:rPr>
+          <w:rFonts w:ascii="楷体_GB2312" w:eastAsia="楷体_GB2312" w:hint="eastAsia"/>
+        </w:rPr>
+        <w:t>Lock</w:t>
+      </w:r>
+      <w:r>
+        <w:rPr>
+          <w:rFonts w:ascii="楷体_GB2312" w:eastAsia="楷体_GB2312" w:hint="eastAsia"/>
+        </w:rPr>
+        <w:t>（JDK1.5以上的锁</w:t>
+      </w:r>
+      <w:r>
+        <w:rPr>
+          <w:rFonts w:ascii="楷体_GB2312" w:eastAsia="楷体_GB2312" w:hint="eastAsia"/>
+        </w:rPr>
+        <w:t>接口</w:t>
+      </w:r>
+      <w:r>
+        <w:rPr>
+          <w:rFonts w:ascii="楷体_GB2312" w:eastAsia="楷体_GB2312" w:hint="eastAsia"/>
+        </w:rPr>
+        <w:t>）</w:t>
+      </w:r>
+    </w:p>
+    <w:p>
+      <w:pPr>
+        <w:pStyle w:val="a8"/>
+        <w:ind w:left="360" w:firstLineChars="0" w:firstLine="0"/>
+        <w:rPr>
+          <w:rFonts w:ascii="楷体_GB2312" w:eastAsia="楷体_GB2312" w:hint="eastAsia"/>
+        </w:rPr>
+      </w:pPr>
+      <w:r>
+        <w:rPr>
+          <w:rFonts w:ascii="楷体_GB2312" w:eastAsia="楷体_GB2312" w:hint="eastAsia"/>
+        </w:rPr>
+        <w:t>1）、</w:t>
+      </w:r>
+      <w:r>
+        <w:rPr>
+          <w:rFonts w:ascii="楷体_GB2312" w:eastAsia="楷体_GB2312" w:hint="eastAsia"/>
+        </w:rPr>
+        <w:t>ReentrantLock 类实现了 Lock ，它拥有与 synchronized 相同的并发性和内存语义，但是添加了类似锁投票、定时锁等候和可中断锁等候的一些特性。此外，它还提供了在激烈争用情况下更佳的性能。（</w:t>
+      </w:r>
+      <w:r>
+        <w:rPr>
+          <w:rFonts w:ascii="楷体_GB2312" w:eastAsia="楷体_GB2312" w:hint="eastAsia"/>
+        </w:rPr>
+        <w:t>即：</w:t>
+      </w:r>
+      <w:r>
+        <w:rPr>
+          <w:rFonts w:ascii="楷体_GB2312" w:eastAsia="楷体_GB2312" w:hint="eastAsia"/>
+        </w:rPr>
+        <w:t>当许多线程都想访问共享资源时，JVM 可以花更少的时候来调度线程，把更多时间用在执行线程上。</w:t>
+      </w:r>
+      <w:r>
+        <w:rPr>
+          <w:rFonts w:ascii="楷体_GB2312" w:eastAsia="楷体_GB2312" w:hint="eastAsia"/>
+        </w:rPr>
+        <w:t>）</w:t>
+      </w:r>
+    </w:p>
+    <w:p>
+      <w:pPr>
+        <w:pStyle w:val="a8"/>
+        <w:ind w:left="360" w:firstLineChars="0" w:firstLine="0"/>
+        <w:rPr>
+          <w:rFonts w:ascii="楷体_GB2312" w:eastAsia="楷体_GB2312" w:hint="eastAsia"/>
+        </w:rPr>
+      </w:pPr>
+      <w:r>
+        <w:rPr>
+          <w:rFonts w:ascii="楷体_GB2312" w:eastAsia="楷体_GB2312" w:hint="eastAsia"/>
+        </w:rPr>
+        <w:t>2）、</w:t>
+      </w:r>
+      <w:r>
+        <w:rPr>
+          <w:rFonts w:ascii="楷体_GB2312" w:eastAsia="楷体_GB2312" w:hint="eastAsia"/>
+        </w:rPr>
+        <w:t>Lock 和 synchronized 有一点明显的区别</w:t>
+      </w:r>
+      <w:r>
+        <w:rPr>
+          <w:rFonts w:ascii="楷体_GB2312" w:eastAsia="楷体_GB2312" w:hint="eastAsia"/>
+        </w:rPr>
+        <w:t>：L</w:t>
+      </w:r>
+      <w:r>
+        <w:rPr>
+          <w:rFonts w:ascii="楷体_GB2312" w:eastAsia="楷体_GB2312" w:hint="eastAsia"/>
+        </w:rPr>
+        <w:t>ock必须在finally块中释放。否则，如果受保护的代码将抛出异常，锁就有可能永远得不到释放</w:t>
+      </w:r>
+      <w:r>
+        <w:rPr>
+          <w:rFonts w:ascii="楷体_GB2312" w:eastAsia="楷体_GB2312" w:hint="eastAsia"/>
+        </w:rPr>
+        <w:t>，T</w:t>
+      </w:r>
+      <w:r>
+        <w:rPr>
+          <w:rFonts w:ascii="楷体_GB2312" w:eastAsia="楷体_GB2312"/>
+        </w:rPr>
+        <w:t>his is very terrible</w:t>
+      </w:r>
+      <w:r>
+        <w:rPr>
+          <w:rFonts w:ascii="楷体_GB2312" w:eastAsia="楷体_GB2312" w:hint="eastAsia"/>
+        </w:rPr>
+        <w:t>!</w:t>
+      </w:r>
+    </w:p>
+    <w:p>
+      <w:pPr>
+        <w:pStyle w:val="a8"/>
+        <w:ind w:left="360" w:firstLineChars="0" w:firstLine="0"/>
+        <w:rPr>
+          <w:rFonts w:ascii="楷体_GB2312" w:eastAsia="楷体_GB2312" w:hint="eastAsia"/>
+        </w:rPr>
+      </w:pPr>
+    </w:p>
+    <w:p>
+      <w:pPr>
+        <w:pStyle w:val="a8"/>
+        <w:numPr>
+          <w:ilvl w:val="0"/>
+          <w:numId w:val="2"/>
+        </w:numPr>
+        <w:ind w:firstLineChars="0"/>
+        <w:rPr>
+          <w:rFonts w:ascii="楷体_GB2312" w:eastAsia="楷体_GB2312" w:hint="eastAsia"/>
+        </w:rPr>
+      </w:pPr>
+      <w:r>
+        <w:rPr>
+          <w:rFonts w:ascii="楷体_GB2312" w:eastAsia="楷体_GB2312" w:hint="eastAsia"/>
+        </w:rPr>
+        <w:t>描述一下锁的概念：</w:t>
+      </w:r>
+    </w:p>
+    <w:p>
+      <w:pPr>
+        <w:pStyle w:val="a8"/>
+        <w:ind w:left="360" w:firstLineChars="0" w:firstLine="0"/>
+        <w:rPr>
+          <w:rFonts w:ascii="楷体_GB2312" w:eastAsia="楷体_GB2312" w:hint="eastAsia"/>
+        </w:rPr>
+      </w:pPr>
+      <w:r>
+        <w:rPr>
+          <w:rFonts w:ascii="楷体_GB2312" w:eastAsia="楷体_GB2312" w:hint="eastAsia"/>
+        </w:rPr>
+        <w:t>每个锁</w:t>
+      </w:r>
+      <w:r>
+        <w:rPr>
+          <w:rFonts w:ascii="楷体_GB2312" w:eastAsia="楷体_GB2312" w:hint="eastAsia"/>
+        </w:rPr>
+        <w:t>都有两个队列，一个是就绪队列，一个是阻塞队列，就绪队列存储了将要获得锁的线程，阻塞队列存储了被阻塞的线程，当一个线程被唤醒(notify)后，才会进入到就绪队列，等待CPU的调度，反之，当一个线程被wait后，就会进入阻塞队列，等待下一次被唤醒，一个线程执行互斥代码过程如下：</w:t>
+      </w:r>
+    </w:p>
+    <w:p>
+      <w:pPr>
+        <w:pStyle w:val="a8"/>
+        <w:ind w:left="360" w:firstLineChars="0" w:firstLine="0"/>
+        <w:rPr>
+          <w:rFonts w:ascii="楷体_GB2312" w:eastAsia="楷体_GB2312" w:hint="eastAsia"/>
+        </w:rPr>
+      </w:pPr>
+      <w:r>
+        <w:rPr>
+          <w:rFonts w:ascii="楷体_GB2312" w:eastAsia="楷体_GB2312" w:hint="eastAsia"/>
+        </w:rPr>
+        <w:t>1）</w:t>
+      </w:r>
+      <w:r>
+        <w:rPr>
+          <w:rFonts w:ascii="楷体_GB2312" w:eastAsia="楷体_GB2312" w:hint="eastAsia"/>
+        </w:rPr>
+        <w:t>. 获得同步锁；</w:t>
+      </w:r>
+    </w:p>
+    <w:p>
+      <w:pPr>
+        <w:pStyle w:val="a8"/>
+        <w:ind w:left="360" w:firstLineChars="0" w:firstLine="0"/>
+        <w:rPr>
+          <w:rFonts w:ascii="楷体_GB2312" w:eastAsia="楷体_GB2312" w:hint="eastAsia"/>
+        </w:rPr>
+      </w:pPr>
+      <w:r>
+        <w:rPr>
+          <w:rFonts w:ascii="楷体_GB2312" w:eastAsia="楷体_GB2312" w:hint="eastAsia"/>
+        </w:rPr>
+        <w:t>2</w:t>
+      </w:r>
+      <w:r>
+        <w:rPr>
+          <w:rFonts w:ascii="楷体_GB2312" w:eastAsia="楷体_GB2312" w:hint="eastAsia"/>
+        </w:rPr>
+        <w:t>）</w:t>
+      </w:r>
+      <w:r>
+        <w:rPr>
+          <w:rFonts w:ascii="楷体_GB2312" w:eastAsia="楷体_GB2312" w:hint="eastAsia"/>
+        </w:rPr>
+        <w:t>. 清空工作内存；</w:t>
+      </w:r>
+    </w:p>
+    <w:p>
+      <w:pPr>
+        <w:pStyle w:val="a8"/>
+        <w:ind w:left="360" w:firstLineChars="0" w:firstLine="0"/>
+        <w:rPr>
+          <w:rFonts w:ascii="楷体_GB2312" w:eastAsia="楷体_GB2312" w:hint="eastAsia"/>
+        </w:rPr>
+      </w:pPr>
+      <w:r>
+        <w:rPr>
+          <w:rFonts w:ascii="楷体_GB2312" w:eastAsia="楷体_GB2312" w:hint="eastAsia"/>
+        </w:rPr>
+        <w:t>3</w:t>
+      </w:r>
+      <w:r>
+        <w:rPr>
+          <w:rFonts w:ascii="楷体_GB2312" w:eastAsia="楷体_GB2312" w:hint="eastAsia"/>
+        </w:rPr>
+        <w:t>）</w:t>
+      </w:r>
+      <w:r>
+        <w:rPr>
+          <w:rFonts w:ascii="楷体_GB2312" w:eastAsia="楷体_GB2312" w:hint="eastAsia"/>
+        </w:rPr>
+        <w:t>. 从主内存拷贝对象副本到工作内存；</w:t>
+      </w:r>
+    </w:p>
+    <w:p>
+      <w:pPr>
+        <w:pStyle w:val="a8"/>
+        <w:ind w:left="360" w:firstLineChars="0" w:firstLine="0"/>
+        <w:rPr>
+          <w:rFonts w:ascii="楷体_GB2312" w:eastAsia="楷体_GB2312" w:hint="eastAsia"/>
+        </w:rPr>
+      </w:pPr>
+      <w:r>
+        <w:rPr>
+          <w:rFonts w:ascii="楷体_GB2312" w:eastAsia="楷体_GB2312" w:hint="eastAsia"/>
+        </w:rPr>
+        <w:t>4</w:t>
+      </w:r>
+      <w:r>
+        <w:rPr>
+          <w:rFonts w:ascii="楷体_GB2312" w:eastAsia="楷体_GB2312" w:hint="eastAsia"/>
+        </w:rPr>
+        <w:t>）</w:t>
+      </w:r>
+      <w:r>
+        <w:rPr>
+          <w:rFonts w:ascii="楷体_GB2312" w:eastAsia="楷体_GB2312" w:hint="eastAsia"/>
+        </w:rPr>
+        <w:t>. 执行代码(计算或者输出等)；</w:t>
+      </w:r>
+    </w:p>
+    <w:p>
+      <w:pPr>
+        <w:pStyle w:val="a8"/>
+        <w:ind w:left="360" w:firstLineChars="0" w:firstLine="0"/>
+        <w:rPr>
+          <w:rFonts w:ascii="楷体_GB2312" w:eastAsia="楷体_GB2312" w:hint="eastAsia"/>
+        </w:rPr>
+      </w:pPr>
+      <w:r>
+        <w:rPr>
+          <w:rFonts w:ascii="楷体_GB2312" w:eastAsia="楷体_GB2312" w:hint="eastAsia"/>
+        </w:rPr>
+        <w:t>5</w:t>
+      </w:r>
+      <w:r>
+        <w:rPr>
+          <w:rFonts w:ascii="楷体_GB2312" w:eastAsia="楷体_GB2312" w:hint="eastAsia"/>
+        </w:rPr>
+        <w:t>）</w:t>
+      </w:r>
+      <w:r>
+        <w:rPr>
+          <w:rFonts w:ascii="楷体_GB2312" w:eastAsia="楷体_GB2312" w:hint="eastAsia"/>
+        </w:rPr>
+        <w:t>. 刷新主内存数据；</w:t>
+      </w:r>
+    </w:p>
+    <w:p>
+      <w:pPr>
+        <w:pStyle w:val="a8"/>
+        <w:ind w:left="360" w:firstLineChars="0" w:firstLine="0"/>
+        <w:rPr>
+          <w:rFonts w:ascii="楷体_GB2312" w:eastAsia="楷体_GB2312" w:hint="eastAsia"/>
+        </w:rPr>
+      </w:pPr>
+      <w:r>
+        <w:rPr>
+          <w:rFonts w:ascii="楷体_GB2312" w:eastAsia="楷体_GB2312" w:hint="eastAsia"/>
+        </w:rPr>
+        <w:t>6</w:t>
+      </w:r>
+      <w:r>
+        <w:rPr>
+          <w:rFonts w:ascii="楷体_GB2312" w:eastAsia="楷体_GB2312" w:hint="eastAsia"/>
+        </w:rPr>
+        <w:t>）</w:t>
+      </w:r>
+      <w:r>
+        <w:rPr>
+          <w:rFonts w:ascii="楷体_GB2312" w:eastAsia="楷体_GB2312" w:hint="eastAsia"/>
+        </w:rPr>
+        <w:t>. 释放同步锁。</w:t>
+      </w:r>
+    </w:p>
+    <w:p>
+      <w:pPr>
+        <w:pStyle w:val="a8"/>
+        <w:ind w:left="360" w:firstLineChars="0" w:firstLine="0"/>
+        <w:rPr>
+          <w:rFonts w:ascii="楷体_GB2312" w:eastAsia="楷体_GB2312" w:hint="eastAsia"/>
+        </w:rPr>
+      </w:pPr>
+    </w:p>
+    <w:p>
+      <w:pPr>
+        <w:rPr>
+          <w:rFonts w:ascii="楷体_GB2312" w:eastAsia="楷体_GB2312" w:hint="eastAsia"/>
+        </w:rPr>
+      </w:pPr>
+      <w:r>
+        <w:rPr>
+          <w:rFonts w:ascii="楷体_GB2312" w:eastAsia="楷体_GB2312" w:hint="eastAsia"/>
+        </w:rPr>
+        <w:t>Java线程同步的实现</w:t>
+      </w:r>
+    </w:p>
+    <w:p>
+      <w:pPr>
+        <w:pStyle w:val="a8"/>
+        <w:numPr>
+          <w:ilvl w:val="0"/>
+          <w:numId w:val="3"/>
+        </w:numPr>
+        <w:ind w:firstLineChars="0"/>
+        <w:rPr>
+          <w:rFonts w:ascii="楷体_GB2312" w:eastAsia="楷体_GB2312" w:hint="eastAsia"/>
+        </w:rPr>
+      </w:pPr>
+      <w:r>
+        <w:rPr>
+          <w:rFonts w:ascii="楷体_GB2312" w:eastAsia="楷体_GB2312" w:hint="eastAsia"/>
+        </w:rPr>
+        <w:t>v</w:t>
+      </w:r>
+      <w:r>
+        <w:rPr>
+          <w:rFonts w:ascii="楷体_GB2312" w:eastAsia="楷体_GB2312"/>
+        </w:rPr>
+        <w:t>olatile</w:t>
+      </w:r>
+      <w:r>
+        <w:rPr>
+          <w:rFonts w:ascii="楷体_GB2312" w:eastAsia="楷体_GB2312" w:hint="eastAsia"/>
+        </w:rPr>
+        <w:t>(略)</w:t>
+      </w:r>
+    </w:p>
+    <w:p>
+      <w:pPr>
+        <w:pStyle w:val="a8"/>
+        <w:numPr>
+          <w:ilvl w:val="0"/>
+          <w:numId w:val="3"/>
+        </w:numPr>
+        <w:ind w:firstLineChars="0"/>
+        <w:rPr>
+          <w:rFonts w:ascii="楷体_GB2312" w:eastAsia="楷体_GB2312" w:hint="eastAsia"/>
+        </w:rPr>
+      </w:pPr>
+      <w:r>
+        <w:rPr>
+          <w:rFonts w:ascii="楷体_GB2312" w:eastAsia="楷体_GB2312" w:hint="eastAsia"/>
+        </w:rPr>
+        <w:lastRenderedPageBreak/>
+        <w:t>synchronized</w:t>
+      </w:r>
+    </w:p>
+    <w:p>
+      <w:pPr>
+        <w:pStyle w:val="a8"/>
+        <w:ind w:left="360" w:firstLineChars="0" w:firstLine="0"/>
+        <w:rPr>
+          <w:rFonts w:ascii="楷体_GB2312" w:eastAsia="楷体_GB2312" w:hint="eastAsia"/>
+        </w:rPr>
+      </w:pPr>
+    </w:p>
+    <w:p>
+      <w:pPr>
+        <w:pStyle w:val="a8"/>
+        <w:numPr>
+          <w:ilvl w:val="0"/>
+          <w:numId w:val="3"/>
+        </w:numPr>
+        <w:ind w:firstLineChars="0"/>
+        <w:rPr>
+          <w:rFonts w:ascii="楷体_GB2312" w:eastAsia="楷体_GB2312"/>
+        </w:rPr>
+      </w:pPr>
+      <w:r>
+        <w:rPr>
+          <w:rFonts w:ascii="楷体_GB2312" w:eastAsia="楷体_GB2312" w:hint="eastAsia"/>
+        </w:rPr>
+        <w:t>Lock</w:t>
+      </w:r>
     </w:p>
     <w:sectPr>
       <w:pgSz w:w="11906" w:h="16838"/>
@@ -2999,6 +3684,44 @@
     </w:sectPr>
   </w:body>
 </w:document>
+</file>
+
+<file path=word/endnotes.xml><?xml version="1.0" encoding="utf-8"?>
+<w:endnotes xmlns:ve="http://schemas.openxmlformats.org/markup-compatibility/2006" xmlns:o="urn:schemas-microsoft-com:office:office" xmlns:r="http://schemas.openxmlformats.org/officeDocument/2006/relationships" xmlns:m="http://schemas.openxmlformats.org/officeDocument/2006/math" xmlns:v="urn:schemas-microsoft-com:vml" xmlns:wp="http://schemas.openxmlformats.org/drawingml/2006/wordprocessingDrawing" xmlns:w10="urn:schemas-microsoft-com:office:word" xmlns:w="http://schemas.openxmlformats.org/wordprocessingml/2006/main" xmlns:wne="http://schemas.microsoft.com/office/word/2006/wordml">
+  <w:endnote w:type="separator" w:id="0">
+    <w:p>
+      <w:r>
+        <w:separator/>
+      </w:r>
+    </w:p>
+  </w:endnote>
+  <w:endnote w:type="continuationSeparator" w:id="1">
+    <w:p>
+      <w:r>
+        <w:continuationSeparator/>
+      </w:r>
+    </w:p>
+  </w:endnote>
+</w:endnotes>
+</file>
+
+<file path=word/footnotes.xml><?xml version="1.0" encoding="utf-8"?>
+<w:footnotes xmlns:ve="http://schemas.openxmlformats.org/markup-compatibility/2006" xmlns:o="urn:schemas-microsoft-com:office:office" xmlns:r="http://schemas.openxmlformats.org/officeDocument/2006/relationships" xmlns:m="http://schemas.openxmlformats.org/officeDocument/2006/math" xmlns:v="urn:schemas-microsoft-com:vml" xmlns:wp="http://schemas.openxmlformats.org/drawingml/2006/wordprocessingDrawing" xmlns:w10="urn:schemas-microsoft-com:office:word" xmlns:w="http://schemas.openxmlformats.org/wordprocessingml/2006/main" xmlns:wne="http://schemas.microsoft.com/office/word/2006/wordml">
+  <w:footnote w:type="separator" w:id="0">
+    <w:p>
+      <w:r>
+        <w:separator/>
+      </w:r>
+    </w:p>
+  </w:footnote>
+  <w:footnote w:type="continuationSeparator" w:id="1">
+    <w:p>
+      <w:r>
+        <w:continuationSeparator/>
+      </w:r>
+    </w:p>
+  </w:footnote>
+</w:footnotes>
 </file>
 
 <file path=word/numbering.xml><?xml version="1.0" encoding="utf-8"?>
@@ -3092,8 +3815,192 @@
       </w:pPr>
     </w:lvl>
   </w:abstractNum>
+  <w:abstractNum w:abstractNumId="1">
+    <w:nsid w:val="36D12638"/>
+    <w:multiLevelType w:val="hybridMultilevel"/>
+    <w:tmpl w:val="360E4A12"/>
+    <w:lvl w:ilvl="0" w:tplc="6D64F8C4">
+      <w:start w:val="1"/>
+      <w:numFmt w:val="decimal"/>
+      <w:lvlText w:val="%1."/>
+      <w:lvlJc w:val="left"/>
+      <w:pPr>
+        <w:ind w:left="360" w:hanging="360"/>
+      </w:pPr>
+      <w:rPr>
+        <w:rFonts w:hint="default"/>
+      </w:rPr>
+    </w:lvl>
+    <w:lvl w:ilvl="1" w:tplc="04090019" w:tentative="1">
+      <w:start w:val="1"/>
+      <w:numFmt w:val="lowerLetter"/>
+      <w:lvlText w:val="%2)"/>
+      <w:lvlJc w:val="left"/>
+      <w:pPr>
+        <w:ind w:left="840" w:hanging="420"/>
+      </w:pPr>
+    </w:lvl>
+    <w:lvl w:ilvl="2" w:tplc="0409001B" w:tentative="1">
+      <w:start w:val="1"/>
+      <w:numFmt w:val="lowerRoman"/>
+      <w:lvlText w:val="%3."/>
+      <w:lvlJc w:val="right"/>
+      <w:pPr>
+        <w:ind w:left="1260" w:hanging="420"/>
+      </w:pPr>
+    </w:lvl>
+    <w:lvl w:ilvl="3" w:tplc="0409000F" w:tentative="1">
+      <w:start w:val="1"/>
+      <w:numFmt w:val="decimal"/>
+      <w:lvlText w:val="%4."/>
+      <w:lvlJc w:val="left"/>
+      <w:pPr>
+        <w:ind w:left="1680" w:hanging="420"/>
+      </w:pPr>
+    </w:lvl>
+    <w:lvl w:ilvl="4" w:tplc="04090019" w:tentative="1">
+      <w:start w:val="1"/>
+      <w:numFmt w:val="lowerLetter"/>
+      <w:lvlText w:val="%5)"/>
+      <w:lvlJc w:val="left"/>
+      <w:pPr>
+        <w:ind w:left="2100" w:hanging="420"/>
+      </w:pPr>
+    </w:lvl>
+    <w:lvl w:ilvl="5" w:tplc="0409001B" w:tentative="1">
+      <w:start w:val="1"/>
+      <w:numFmt w:val="lowerRoman"/>
+      <w:lvlText w:val="%6."/>
+      <w:lvlJc w:val="right"/>
+      <w:pPr>
+        <w:ind w:left="2520" w:hanging="420"/>
+      </w:pPr>
+    </w:lvl>
+    <w:lvl w:ilvl="6" w:tplc="0409000F" w:tentative="1">
+      <w:start w:val="1"/>
+      <w:numFmt w:val="decimal"/>
+      <w:lvlText w:val="%7."/>
+      <w:lvlJc w:val="left"/>
+      <w:pPr>
+        <w:ind w:left="2940" w:hanging="420"/>
+      </w:pPr>
+    </w:lvl>
+    <w:lvl w:ilvl="7" w:tplc="04090019" w:tentative="1">
+      <w:start w:val="1"/>
+      <w:numFmt w:val="lowerLetter"/>
+      <w:lvlText w:val="%8)"/>
+      <w:lvlJc w:val="left"/>
+      <w:pPr>
+        <w:ind w:left="3360" w:hanging="420"/>
+      </w:pPr>
+    </w:lvl>
+    <w:lvl w:ilvl="8" w:tplc="0409001B" w:tentative="1">
+      <w:start w:val="1"/>
+      <w:numFmt w:val="lowerRoman"/>
+      <w:lvlText w:val="%9."/>
+      <w:lvlJc w:val="right"/>
+      <w:pPr>
+        <w:ind w:left="3780" w:hanging="420"/>
+      </w:pPr>
+    </w:lvl>
+  </w:abstractNum>
+  <w:abstractNum w:abstractNumId="2">
+    <w:nsid w:val="6B73652F"/>
+    <w:multiLevelType w:val="hybridMultilevel"/>
+    <w:tmpl w:val="C6646CBA"/>
+    <w:lvl w:ilvl="0" w:tplc="341ED988">
+      <w:start w:val="1"/>
+      <w:numFmt w:val="decimal"/>
+      <w:lvlText w:val="%1."/>
+      <w:lvlJc w:val="left"/>
+      <w:pPr>
+        <w:ind w:left="360" w:hanging="360"/>
+      </w:pPr>
+      <w:rPr>
+        <w:rFonts w:hint="default"/>
+      </w:rPr>
+    </w:lvl>
+    <w:lvl w:ilvl="1" w:tplc="04090019">
+      <w:start w:val="1"/>
+      <w:numFmt w:val="lowerLetter"/>
+      <w:lvlText w:val="%2)"/>
+      <w:lvlJc w:val="left"/>
+      <w:pPr>
+        <w:ind w:left="840" w:hanging="420"/>
+      </w:pPr>
+    </w:lvl>
+    <w:lvl w:ilvl="2" w:tplc="0409001B" w:tentative="1">
+      <w:start w:val="1"/>
+      <w:numFmt w:val="lowerRoman"/>
+      <w:lvlText w:val="%3."/>
+      <w:lvlJc w:val="right"/>
+      <w:pPr>
+        <w:ind w:left="1260" w:hanging="420"/>
+      </w:pPr>
+    </w:lvl>
+    <w:lvl w:ilvl="3" w:tplc="0409000F" w:tentative="1">
+      <w:start w:val="1"/>
+      <w:numFmt w:val="decimal"/>
+      <w:lvlText w:val="%4."/>
+      <w:lvlJc w:val="left"/>
+      <w:pPr>
+        <w:ind w:left="1680" w:hanging="420"/>
+      </w:pPr>
+    </w:lvl>
+    <w:lvl w:ilvl="4" w:tplc="04090019" w:tentative="1">
+      <w:start w:val="1"/>
+      <w:numFmt w:val="lowerLetter"/>
+      <w:lvlText w:val="%5)"/>
+      <w:lvlJc w:val="left"/>
+      <w:pPr>
+        <w:ind w:left="2100" w:hanging="420"/>
+      </w:pPr>
+    </w:lvl>
+    <w:lvl w:ilvl="5" w:tplc="0409001B" w:tentative="1">
+      <w:start w:val="1"/>
+      <w:numFmt w:val="lowerRoman"/>
+      <w:lvlText w:val="%6."/>
+      <w:lvlJc w:val="right"/>
+      <w:pPr>
+        <w:ind w:left="2520" w:hanging="420"/>
+      </w:pPr>
+    </w:lvl>
+    <w:lvl w:ilvl="6" w:tplc="0409000F" w:tentative="1">
+      <w:start w:val="1"/>
+      <w:numFmt w:val="decimal"/>
+      <w:lvlText w:val="%7."/>
+      <w:lvlJc w:val="left"/>
+      <w:pPr>
+        <w:ind w:left="2940" w:hanging="420"/>
+      </w:pPr>
+    </w:lvl>
+    <w:lvl w:ilvl="7" w:tplc="04090019" w:tentative="1">
+      <w:start w:val="1"/>
+      <w:numFmt w:val="lowerLetter"/>
+      <w:lvlText w:val="%8)"/>
+      <w:lvlJc w:val="left"/>
+      <w:pPr>
+        <w:ind w:left="3360" w:hanging="420"/>
+      </w:pPr>
+    </w:lvl>
+    <w:lvl w:ilvl="8" w:tplc="0409001B" w:tentative="1">
+      <w:start w:val="1"/>
+      <w:numFmt w:val="lowerRoman"/>
+      <w:lvlText w:val="%9."/>
+      <w:lvlJc w:val="right"/>
+      <w:pPr>
+        <w:ind w:left="3780" w:hanging="420"/>
+      </w:pPr>
+    </w:lvl>
+  </w:abstractNum>
   <w:num w:numId="1">
     <w:abstractNumId w:val="0"/>
+  </w:num>
+  <w:num w:numId="2">
+    <w:abstractNumId w:val="2"/>
+  </w:num>
+  <w:num w:numId="3">
+    <w:abstractNumId w:val="1"/>
   </w:num>
 </w:numbering>
 </file>
@@ -3263,6 +4170,7 @@
   <w:style w:type="character" w:default="1" w:styleId="a0">
     <w:name w:val="Default Paragraph Font"/>
     <w:uiPriority w:val="1"/>
+    <w:semiHidden/>
     <w:unhideWhenUsed/>
   </w:style>
   <w:style w:type="table" w:default="1" w:styleId="a1">
@@ -3327,6 +4235,96 @@
         <w:right w:w="108" w:type="dxa"/>
       </w:tblCellMar>
     </w:tblPr>
+  </w:style>
+  <w:style w:type="paragraph" w:styleId="a5">
+    <w:name w:val="header"/>
+    <w:basedOn w:val="a"/>
+    <w:link w:val="Char"/>
+    <w:uiPriority w:val="99"/>
+    <w:semiHidden/>
+    <w:unhideWhenUsed/>
+    <w:rsid w:val="000743EC"/>
+    <w:pPr>
+      <w:pBdr>
+        <w:bottom w:val="single" w:sz="6" w:space="1" w:color="auto"/>
+      </w:pBdr>
+      <w:tabs>
+        <w:tab w:val="center" w:pos="4153"/>
+        <w:tab w:val="right" w:pos="8306"/>
+      </w:tabs>
+      <w:snapToGrid w:val="0"/>
+      <w:jc w:val="center"/>
+    </w:pPr>
+    <w:rPr>
+      <w:sz w:val="18"/>
+      <w:szCs w:val="18"/>
+    </w:rPr>
+  </w:style>
+  <w:style w:type="character" w:customStyle="1" w:styleId="Char">
+    <w:name w:val="页眉 Char"/>
+    <w:basedOn w:val="a0"/>
+    <w:link w:val="a5"/>
+    <w:uiPriority w:val="99"/>
+    <w:semiHidden/>
+    <w:rsid w:val="000743EC"/>
+    <w:rPr>
+      <w:sz w:val="18"/>
+      <w:szCs w:val="18"/>
+    </w:rPr>
+  </w:style>
+  <w:style w:type="paragraph" w:styleId="a6">
+    <w:name w:val="footer"/>
+    <w:basedOn w:val="a"/>
+    <w:link w:val="Char0"/>
+    <w:uiPriority w:val="99"/>
+    <w:semiHidden/>
+    <w:unhideWhenUsed/>
+    <w:rsid w:val="000743EC"/>
+    <w:pPr>
+      <w:tabs>
+        <w:tab w:val="center" w:pos="4153"/>
+        <w:tab w:val="right" w:pos="8306"/>
+      </w:tabs>
+      <w:snapToGrid w:val="0"/>
+      <w:jc w:val="left"/>
+    </w:pPr>
+    <w:rPr>
+      <w:sz w:val="18"/>
+      <w:szCs w:val="18"/>
+    </w:rPr>
+  </w:style>
+  <w:style w:type="character" w:customStyle="1" w:styleId="Char0">
+    <w:name w:val="页脚 Char"/>
+    <w:basedOn w:val="a0"/>
+    <w:link w:val="a6"/>
+    <w:uiPriority w:val="99"/>
+    <w:semiHidden/>
+    <w:rsid w:val="000743EC"/>
+    <w:rPr>
+      <w:sz w:val="18"/>
+      <w:szCs w:val="18"/>
+    </w:rPr>
+  </w:style>
+  <w:style w:type="character" w:styleId="a7">
+    <w:name w:val="Strong"/>
+    <w:basedOn w:val="a0"/>
+    <w:uiPriority w:val="22"/>
+    <w:qFormat/>
+    <w:rsid w:val="00B87FFC"/>
+    <w:rPr>
+      <w:b/>
+      <w:bCs/>
+    </w:rPr>
+  </w:style>
+  <w:style w:type="paragraph" w:styleId="a8">
+    <w:name w:val="List Paragraph"/>
+    <w:basedOn w:val="a"/>
+    <w:uiPriority w:val="34"/>
+    <w:qFormat/>
+    <w:rsid w:val="00C634CB"/>
+    <w:pPr>
+      <w:ind w:firstLineChars="200" w:firstLine="420"/>
+    </w:pPr>
   </w:style>
 </w:styles>
 </file>

</xml_diff>